<commit_message>
fixed ticket 6 t/m 9
</commit_message>
<xml_diff>
--- a/tickets/ticket-6/Oplossingsrapport_ticket.docx
+++ b/tickets/ticket-6/Oplossingsrapport_ticket.docx
@@ -13,11 +13,11 @@
         <w:tblLook w:val="04A0" w:firstRow="1" w:lastRow="0" w:firstColumn="1" w:lastColumn="0" w:noHBand="0" w:noVBand="1"/>
       </w:tblPr>
       <w:tblGrid>
-        <w:gridCol w:w="2130"/>
-        <w:gridCol w:w="1482"/>
-        <w:gridCol w:w="1778"/>
-        <w:gridCol w:w="1821"/>
-        <w:gridCol w:w="2643"/>
+        <w:gridCol w:w="2108"/>
+        <w:gridCol w:w="1466"/>
+        <w:gridCol w:w="1759"/>
+        <w:gridCol w:w="1802"/>
+        <w:gridCol w:w="3146"/>
       </w:tblGrid>
       <w:tr>
         <w:tc>
@@ -82,7 +82,7 @@
           </w:tcPr>
           <w:p>
             <w:r>
-              <w:t>N/A</w:t>
+              <w:t>6</w:t>
             </w:r>
           </w:p>
         </w:tc>
@@ -165,10 +165,7 @@
           </w:tcPr>
           <w:p>
             <w:r>
-              <w:rPr>
-                <w:rFonts w:cstheme="minorHAnsi"/>
-              </w:rPr>
-              <w:t>□</w:t>
+              <w:t>x</w:t>
             </w:r>
             <w:r>
               <w:t xml:space="preserve"> Opgelost       </w:t>
@@ -223,7 +220,11 @@
               <w:right w:val="single" w:sz="12" w:space="0" w:color="auto"/>
             </w:tcBorders>
           </w:tcPr>
-          <w:p/>
+          <w:p>
+            <w:r>
+              <w:t>Jake Brand</w:t>
+            </w:r>
+          </w:p>
         </w:tc>
       </w:tr>
       <w:tr>
@@ -472,16 +473,55 @@
             </w:tcBorders>
           </w:tcPr>
           <w:p/>
-          <w:p/>
-          <w:p/>
           <w:p>
             <w:pPr>
               <w:tabs>
+                <w:tab w:val="left" w:pos="427"/>
                 <w:tab w:val="left" w:pos="1860"/>
               </w:tabs>
             </w:pPr>
             <w:r>
               <w:tab/>
+            </w:r>
+            <w:r>
+              <w:rPr>
+                <w:noProof/>
+              </w:rPr>
+              <w:drawing>
+                <wp:inline distT="0" distB="0" distL="0" distR="0" wp14:anchorId="308A4EED" wp14:editId="450298AA">
+                  <wp:extent cx="6120130" cy="2467610"/>
+                  <wp:effectExtent l="0" t="0" r="0" b="8890"/>
+                  <wp:docPr id="1287228943" name="Afbeelding 1"/>
+                  <wp:cNvGraphicFramePr>
+                    <a:graphicFrameLocks xmlns:a="http://schemas.openxmlformats.org/drawingml/2006/main" noChangeAspect="1"/>
+                  </wp:cNvGraphicFramePr>
+                  <a:graphic xmlns:a="http://schemas.openxmlformats.org/drawingml/2006/main">
+                    <a:graphicData uri="http://schemas.openxmlformats.org/drawingml/2006/picture">
+                      <pic:pic xmlns:pic="http://schemas.openxmlformats.org/drawingml/2006/picture">
+                        <pic:nvPicPr>
+                          <pic:cNvPr id="1287228943" name=""/>
+                          <pic:cNvPicPr/>
+                        </pic:nvPicPr>
+                        <pic:blipFill>
+                          <a:blip r:embed="rId9"/>
+                          <a:stretch>
+                            <a:fillRect/>
+                          </a:stretch>
+                        </pic:blipFill>
+                        <pic:spPr>
+                          <a:xfrm>
+                            <a:off x="0" y="0"/>
+                            <a:ext cx="6120130" cy="2467610"/>
+                          </a:xfrm>
+                          <a:prstGeom prst="rect">
+                            <a:avLst/>
+                          </a:prstGeom>
+                        </pic:spPr>
+                      </pic:pic>
+                    </a:graphicData>
+                  </a:graphic>
+                </wp:inline>
+              </w:drawing>
             </w:r>
           </w:p>
         </w:tc>
@@ -772,27 +812,9 @@
   </w:abstractNum>
   <w:num w:numId="1" w16cid:durableId="1654529469">
     <w:abstractNumId w:val="0"/>
-    <w:lvlOverride w:ilvl="0"/>
-    <w:lvlOverride w:ilvl="1"/>
-    <w:lvlOverride w:ilvl="2"/>
-    <w:lvlOverride w:ilvl="3"/>
-    <w:lvlOverride w:ilvl="4"/>
-    <w:lvlOverride w:ilvl="5"/>
-    <w:lvlOverride w:ilvl="6"/>
-    <w:lvlOverride w:ilvl="7"/>
-    <w:lvlOverride w:ilvl="8"/>
   </w:num>
   <w:num w:numId="2" w16cid:durableId="1192379827">
     <w:abstractNumId w:val="1"/>
-    <w:lvlOverride w:ilvl="0"/>
-    <w:lvlOverride w:ilvl="1"/>
-    <w:lvlOverride w:ilvl="2"/>
-    <w:lvlOverride w:ilvl="3"/>
-    <w:lvlOverride w:ilvl="4"/>
-    <w:lvlOverride w:ilvl="5"/>
-    <w:lvlOverride w:ilvl="6"/>
-    <w:lvlOverride w:ilvl="7"/>
-    <w:lvlOverride w:ilvl="8"/>
   </w:num>
 </w:numbering>
 </file>
@@ -1200,6 +1222,7 @@
   <w:style w:type="character" w:default="1" w:styleId="Standaardalinea-lettertype">
     <w:name w:val="Default Paragraph Font"/>
     <w:uiPriority w:val="1"/>
+    <w:semiHidden/>
     <w:unhideWhenUsed/>
   </w:style>
   <w:style w:type="table" w:default="1" w:styleId="Standaardtabel">
@@ -1541,6 +1564,12 @@
 </file>
 
 <file path=customXml/item1.xml><?xml version="1.0" encoding="utf-8"?>
+<p:properties xmlns:p="http://schemas.microsoft.com/office/2006/metadata/properties" xmlns:xsi="http://www.w3.org/2001/XMLSchema-instance" xmlns:pc="http://schemas.microsoft.com/office/infopath/2007/PartnerControls">
+  <documentManagement/>
+</p:properties>
+</file>
+
+<file path=customXml/item2.xml><?xml version="1.0" encoding="utf-8"?>
 <?mso-contentType ?>
 <FormTemplates xmlns="http://schemas.microsoft.com/sharepoint/v3/contenttype/forms">
   <Display>DocumentLibraryForm</Display>
@@ -1549,7 +1578,7 @@
 </FormTemplates>
 </file>
 
-<file path=customXml/item2.xml><?xml version="1.0" encoding="utf-8"?>
+<file path=customXml/item3.xml><?xml version="1.0" encoding="utf-8"?>
 <ct:contentTypeSchema xmlns:ct="http://schemas.microsoft.com/office/2006/metadata/contentType" xmlns:ma="http://schemas.microsoft.com/office/2006/metadata/properties/metaAttributes" ct:_="" ma:_="" ma:contentTypeName="Document" ma:contentTypeID="0x01010001CD172231D7C243B29F60141CC57BC0" ma:contentTypeVersion="12" ma:contentTypeDescription="Een nieuw document maken." ma:contentTypeScope="" ma:versionID="54356aac66f6d1439f07302530f4d69d">
   <xsd:schema xmlns:xsd="http://www.w3.org/2001/XMLSchema" xmlns:xs="http://www.w3.org/2001/XMLSchema" xmlns:p="http://schemas.microsoft.com/office/2006/metadata/properties" xmlns:ns2="68421c28-17bc-4b26-8365-26bbbc2631e1" xmlns:ns3="d84882ae-7dca-4087-beb3-b05058e1a7c8" targetNamespace="http://schemas.microsoft.com/office/2006/metadata/properties" ma:root="true" ma:fieldsID="55535f999216aa956266bedc11b0f469" ns2:_="" ns3:_="">
     <xsd:import namespace="68421c28-17bc-4b26-8365-26bbbc2631e1"/>
@@ -1760,13 +1789,16 @@
 </ct:contentTypeSchema>
 </file>
 
-<file path=customXml/item3.xml><?xml version="1.0" encoding="utf-8"?>
-<p:properties xmlns:p="http://schemas.microsoft.com/office/2006/metadata/properties" xmlns:xsi="http://www.w3.org/2001/XMLSchema-instance" xmlns:pc="http://schemas.microsoft.com/office/infopath/2007/PartnerControls">
-  <documentManagement/>
-</p:properties>
+<file path=customXml/itemProps1.xml><?xml version="1.0" encoding="utf-8"?>
+<ds:datastoreItem xmlns:ds="http://schemas.openxmlformats.org/officeDocument/2006/customXml" ds:itemID="{1701FDC3-082B-4115-827D-33B9F371B9EE}">
+  <ds:schemaRefs>
+    <ds:schemaRef ds:uri="http://schemas.microsoft.com/office/2006/metadata/properties"/>
+    <ds:schemaRef ds:uri="http://schemas.microsoft.com/office/infopath/2007/PartnerControls"/>
+  </ds:schemaRefs>
+</ds:datastoreItem>
 </file>
 
-<file path=customXml/itemProps1.xml><?xml version="1.0" encoding="utf-8"?>
+<file path=customXml/itemProps2.xml><?xml version="1.0" encoding="utf-8"?>
 <ds:datastoreItem xmlns:ds="http://schemas.openxmlformats.org/officeDocument/2006/customXml" ds:itemID="{8F914437-823A-4873-AE67-52CFA836C6B0}">
   <ds:schemaRefs>
     <ds:schemaRef ds:uri="http://schemas.microsoft.com/sharepoint/v3/contenttype/forms"/>
@@ -1774,7 +1806,7 @@
 </ds:datastoreItem>
 </file>
 
-<file path=customXml/itemProps2.xml><?xml version="1.0" encoding="utf-8"?>
+<file path=customXml/itemProps3.xml><?xml version="1.0" encoding="utf-8"?>
 <ds:datastoreItem xmlns:ds="http://schemas.openxmlformats.org/officeDocument/2006/customXml" ds:itemID="{C0AC2A96-A9DB-4037-9479-54ED527B82B9}">
   <ds:schemaRefs>
     <ds:schemaRef ds:uri="http://schemas.microsoft.com/office/2006/metadata/contentType"/>
@@ -1791,13 +1823,4 @@
     <ds:schemaRef ds:uri="http://schemas.microsoft.com/internal/obd"/>
   </ds:schemaRefs>
 </ds:datastoreItem>
-</file>
-
-<file path=customXml/itemProps3.xml><?xml version="1.0" encoding="utf-8"?>
-<ds:datastoreItem xmlns:ds="http://schemas.openxmlformats.org/officeDocument/2006/customXml" ds:itemID="{1701FDC3-082B-4115-827D-33B9F371B9EE}">
-  <ds:schemaRefs>
-    <ds:schemaRef ds:uri="http://schemas.microsoft.com/office/2006/metadata/properties"/>
-    <ds:schemaRef ds:uri="http://schemas.microsoft.com/office/infopath/2007/PartnerControls"/>
-  </ds:schemaRefs>
-</ds:datastoreItem>
 </file>
</xml_diff>